<commit_message>
Haven't committed in a while, want to back things up
</commit_message>
<xml_diff>
--- a/Other/Relaxation/relaxation_practice_journal_5.docx
+++ b/Other/Relaxation/relaxation_practice_journal_5.docx
@@ -167,6 +167,32 @@
           <w:rFonts w:ascii="Helvetica Neue" w:hAnsi="Helvetica Neue" w:cs="Times New Roman"/>
         </w:rPr>
         <w:t xml:space="preserve">Mindful eating meditation. Did this practice in the morning with a bag of salted almonds and my cup of tea prepared in case the sodium caused me to be thirsty. </w:t>
+      </w:r>
+      <w:r>
+        <w:rPr>
+          <w:rFonts w:ascii="Helvetica Neue" w:hAnsi="Helvetica Neue" w:cs="Times New Roman"/>
+        </w:rPr>
+        <w:t xml:space="preserve">This practice was definitely a different experience than prior meditation practices. I’m not at all used to having all my different senses activated and focused on throughout the process. </w:t>
+      </w:r>
+      <w:r>
+        <w:rPr>
+          <w:rFonts w:ascii="Helvetica Neue" w:hAnsi="Helvetica Neue" w:cs="Times New Roman"/>
+        </w:rPr>
+        <w:t xml:space="preserve">I think that I prefer the </w:t>
+      </w:r>
+      <w:proofErr w:type="gramStart"/>
+      <w:r>
+        <w:rPr>
+          <w:rFonts w:ascii="Helvetica Neue" w:hAnsi="Helvetica Neue" w:cs="Times New Roman"/>
+        </w:rPr>
+        <w:t>more simple</w:t>
+      </w:r>
+      <w:proofErr w:type="gramEnd"/>
+      <w:r>
+        <w:rPr>
+          <w:rFonts w:ascii="Helvetica Neue" w:hAnsi="Helvetica Neue" w:cs="Times New Roman"/>
+        </w:rPr>
+        <w:t xml:space="preserve"> practices, but this was an interesting moment to have.</w:t>
       </w:r>
     </w:p>
     <w:p>

</xml_diff>